<commit_message>
update files with latest version
</commit_message>
<xml_diff>
--- a/EDI_Publishing/Macrosystems_EDDIE_Module_5_IntroForecasting/Editable_versions_all_files/Pre-module_Student_Handout_FINAL.docx
+++ b/EDI_Publishing/Macrosystems_EDDIE_Module_5_IntroForecasting/Editable_versions_all_files/Pre-module_Student_Handout_FINAL.docx
@@ -1,6 +1,6 @@
 
 <file path=word/document.xml><?xml version="1.0" encoding="utf-8"?>
-<w:document xmlns:wpc="http://schemas.microsoft.com/office/word/2010/wordprocessingCanvas" xmlns:cx="http://schemas.microsoft.com/office/drawing/2014/chartex" xmlns:cx1="http://schemas.microsoft.com/office/drawing/2015/9/8/chartex" xmlns:cx2="http://schemas.microsoft.com/office/drawing/2015/10/21/chartex" xmlns:cx3="http://schemas.microsoft.com/office/drawing/2016/5/9/chartex" xmlns:cx4="http://schemas.microsoft.com/office/drawing/2016/5/10/chartex" xmlns:cx5="http://schemas.microsoft.com/office/drawing/2016/5/11/chartex" xmlns:cx6="http://schemas.microsoft.com/office/drawing/2016/5/12/chartex" xmlns:cx7="http://schemas.microsoft.com/office/drawing/2016/5/13/chartex" xmlns:cx8="http://schemas.microsoft.com/office/drawing/2016/5/14/chartex" xmlns:mc="http://schemas.openxmlformats.org/markup-compatibility/2006" xmlns:aink="http://schemas.microsoft.com/office/drawing/2016/ink" xmlns:am3d="http://schemas.microsoft.com/office/drawing/2017/model3d" xmlns:o="urn:schemas-microsoft-com:office:office" xmlns:r="http://schemas.openxmlformats.org/officeDocument/2006/relationships" xmlns:m="http://schemas.openxmlformats.org/officeDocument/2006/math" xmlns:v="urn:schemas-microsoft-com:vml" xmlns:wp14="http://schemas.microsoft.com/office/word/2010/wordprocessingDrawing" xmlns:wp="http://schemas.openxmlformats.org/drawingml/2006/wordprocessingDrawing" xmlns:w10="urn:schemas-microsoft-com:office:word" xmlns:w="http://schemas.openxmlformats.org/wordprocessingml/2006/main" xmlns:w14="http://schemas.microsoft.com/office/word/2010/wordml" xmlns:w15="http://schemas.microsoft.com/office/word/2012/wordml" xmlns:w16cid="http://schemas.microsoft.com/office/word/2016/wordml/cid" xmlns:w16se="http://schemas.microsoft.com/office/word/2015/wordml/symex" xmlns:wpg="http://schemas.microsoft.com/office/word/2010/wordprocessingGroup" xmlns:wpi="http://schemas.microsoft.com/office/word/2010/wordprocessingInk" xmlns:wne="http://schemas.microsoft.com/office/word/2006/wordml" xmlns:wps="http://schemas.microsoft.com/office/word/2010/wordprocessingShape" mc:Ignorable="w14 w15 w16se w16cid wp14">
+<w:document xmlns:wpc="http://schemas.microsoft.com/office/word/2010/wordprocessingCanvas" xmlns:cx="http://schemas.microsoft.com/office/drawing/2014/chartex" xmlns:cx1="http://schemas.microsoft.com/office/drawing/2015/9/8/chartex" xmlns:cx2="http://schemas.microsoft.com/office/drawing/2015/10/21/chartex" xmlns:cx3="http://schemas.microsoft.com/office/drawing/2016/5/9/chartex" xmlns:cx4="http://schemas.microsoft.com/office/drawing/2016/5/10/chartex" xmlns:cx5="http://schemas.microsoft.com/office/drawing/2016/5/11/chartex" xmlns:cx6="http://schemas.microsoft.com/office/drawing/2016/5/12/chartex" xmlns:cx7="http://schemas.microsoft.com/office/drawing/2016/5/13/chartex" xmlns:cx8="http://schemas.microsoft.com/office/drawing/2016/5/14/chartex" xmlns:mc="http://schemas.openxmlformats.org/markup-compatibility/2006" xmlns:aink="http://schemas.microsoft.com/office/drawing/2016/ink" xmlns:am3d="http://schemas.microsoft.com/office/drawing/2017/model3d" xmlns:o="urn:schemas-microsoft-com:office:office" xmlns:r="http://schemas.openxmlformats.org/officeDocument/2006/relationships" xmlns:m="http://schemas.openxmlformats.org/officeDocument/2006/math" xmlns:v="urn:schemas-microsoft-com:vml" xmlns:wp14="http://schemas.microsoft.com/office/word/2010/wordprocessingDrawing" xmlns:wp="http://schemas.openxmlformats.org/drawingml/2006/wordprocessingDrawing" xmlns:w10="urn:schemas-microsoft-com:office:word" xmlns:w="http://schemas.openxmlformats.org/wordprocessingml/2006/main" xmlns:w14="http://schemas.microsoft.com/office/word/2010/wordml" xmlns:w15="http://schemas.microsoft.com/office/word/2012/wordml" xmlns:w16cex="http://schemas.microsoft.com/office/word/2018/wordml/cex" xmlns:w16cid="http://schemas.microsoft.com/office/word/2016/wordml/cid" xmlns:w16="http://schemas.microsoft.com/office/word/2018/wordml" xmlns:w16sdtdh="http://schemas.microsoft.com/office/word/2020/wordml/sdtdatahash" xmlns:w16se="http://schemas.microsoft.com/office/word/2015/wordml/symex" xmlns:wpg="http://schemas.microsoft.com/office/word/2010/wordprocessingGroup" xmlns:wpi="http://schemas.microsoft.com/office/word/2010/wordprocessingInk" xmlns:wne="http://schemas.microsoft.com/office/word/2006/wordml" xmlns:wps="http://schemas.microsoft.com/office/word/2010/wordprocessingShape" mc:Ignorable="w14 w15 w16se w16cid w16 w16cex w16sdtdh wp14">
   <w:body>
     <w:p>
       <w:pPr>
@@ -70,7 +70,7 @@
           <w:noProof/>
         </w:rPr>
         <w:pict w14:anchorId="79708EEA">
-          <v:rect id="_x0000_i1025" alt="" style="width:468pt;height:.05pt;mso-width-percent:0;mso-height-percent:0;mso-width-percent:0;mso-height-percent:0" o:hralign="center" o:hrstd="t" o:hr="t"/>
+          <v:rect id="_x0000_i1026" alt="" style="width:468pt;height:.05pt;mso-width-percent:0;mso-height-percent:0;mso-width-percent:0;mso-height-percent:0" o:hralign="center" o:hrstd="t" o:hr="t"/>
         </w:pict>
       </w:r>
     </w:p>
@@ -90,7 +90,7 @@
           <w:noProof/>
         </w:rPr>
         <w:pict w14:anchorId="6E27A09D">
-          <v:rect id="_x0000_i1026" alt="" style="width:468pt;height:.05pt;mso-width-percent:0;mso-height-percent:0;mso-width-percent:0;mso-height-percent:0" o:hralign="center" o:hrstd="t" o:hr="t"/>
+          <v:rect id="_x0000_i1025" alt="" style="width:468pt;height:.05pt;mso-width-percent:0;mso-height-percent:0;mso-width-percent:0;mso-height-percent:0" o:hralign="center" o:hrstd="t" o:hr="t"/>
         </w:pict>
       </w:r>
     </w:p>
@@ -122,7 +122,7 @@
         <w:t xml:space="preserve">By the end of </w:t>
       </w:r>
       <w:r>
-        <w:t>next week</w:t>
+        <w:t>the module</w:t>
       </w:r>
       <w:r>
         <w:t>, you will be able to:</w:t>
@@ -198,113 +198,8 @@
       <w:pPr>
         <w:pStyle w:val="Heading1"/>
       </w:pPr>
-      <w:r>
-        <w:t>Student Learning Research Study:</w:t>
-      </w:r>
-    </w:p>
-    <w:p>
-      <w:pPr>
-        <w:pStyle w:val="Compact"/>
-      </w:pPr>
-    </w:p>
-    <w:p>
-      <w:pPr>
-        <w:pStyle w:val="Compact"/>
-      </w:pPr>
-      <w:r>
-        <w:t>Virginia Tech was awarded a federal grant to study curricula that introduce macrosystems ecology concepts to students</w:t>
-      </w:r>
-      <w:r>
-        <w:t>, which you are getting to try as</w:t>
-      </w:r>
-      <w:r>
-        <w:t xml:space="preserve"> part of this course. Pre and post student questionnaires are </w:t>
-      </w:r>
-      <w:r>
-        <w:t>used to assess student learning of the concepts</w:t>
-      </w:r>
-      <w:r>
-        <w:t>. These are</w:t>
-      </w:r>
-      <w:r>
-        <w:t xml:space="preserve"> part of the research project </w:t>
-      </w:r>
-      <w:r>
-        <w:t>investigating student responses</w:t>
-      </w:r>
-      <w:r>
-        <w:t xml:space="preserve"> and are</w:t>
-      </w:r>
-      <w:r>
-        <w:rPr>
-          <w:b/>
-        </w:rPr>
-        <w:t xml:space="preserve"> </w:t>
-      </w:r>
-      <w:r>
-        <w:rPr>
-          <w:b/>
-          <w:u w:val="single"/>
-        </w:rPr>
-        <w:t>not graded</w:t>
-      </w:r>
-      <w:r>
-        <w:t xml:space="preserve">. We will receive a list of students that complete them, but will not know </w:t>
-      </w:r>
-      <w:r>
-        <w:t>whether you have consented to have your responses included in the research project.</w:t>
-      </w:r>
-    </w:p>
-    <w:p>
-      <w:pPr>
-        <w:pStyle w:val="Compact"/>
-      </w:pPr>
-    </w:p>
-    <w:p>
-      <w:pPr>
-        <w:pStyle w:val="Compact"/>
-      </w:pPr>
-      <w:r>
-        <w:rPr>
-          <w:b/>
-        </w:rPr>
-        <w:t xml:space="preserve">Before reading the material below, please complete the </w:t>
-      </w:r>
-      <w:r>
-        <w:rPr>
-          <w:b/>
-        </w:rPr>
-        <w:t>10-minute</w:t>
-      </w:r>
-      <w:r>
-        <w:rPr>
-          <w:b/>
-        </w:rPr>
-        <w:t xml:space="preserve"> pre-module questionnaire</w:t>
-      </w:r>
-      <w:r>
-        <w:t>:</w:t>
-      </w:r>
-      <w:r>
-        <w:t xml:space="preserve"> [</w:t>
-      </w:r>
-      <w:r>
-        <w:t xml:space="preserve">YOUR INSTRUCTOR WILL </w:t>
-      </w:r>
-      <w:r>
-        <w:t>INSERT LINK HERE]</w:t>
-      </w:r>
-      <w:r>
-        <w:t xml:space="preserve"> </w:t>
-      </w:r>
-    </w:p>
-    <w:p>
-      <w:pPr>
-        <w:pStyle w:val="Heading1"/>
-      </w:pPr>
       <w:bookmarkStart w:id="3" w:name="X855f804535d7e88e89afeb91f3920620d44a161"/>
       <w:r>
-        <w:lastRenderedPageBreak/>
         <w:t>Why macrosystems ecology and ecological forecasting?</w:t>
       </w:r>
       <w:bookmarkEnd w:id="3"/>
@@ -338,7 +233,10 @@
         <w:t>local</w:t>
       </w:r>
       <w:r>
-        <w:t xml:space="preserve"> land-use activities to control how an ecosystem changes over the next decades. Macrosystems ecology recently emerged as a new sub-discipline of ecology to study ecosystems and ecological communities around the globe that are changing at an unprecedented rate because of human activities (IPCC 2013). The responses of ecosystems and communities are complex, non-linear, and driven by feedbacks across local, regional, and global scales (Heffernan et al. 2014). These characteristics necessitate novel approaches for making predictions about how systems may change to improve both our understanding of ecological phenomena as well as inform resource management.</w:t>
+        <w:t xml:space="preserve"> land</w:t>
+      </w:r>
+      <w:r>
+        <w:t>-use activities to control how an ecosystem changes over the next decades. Macrosystems ecology recently emerged as a new sub-discipline of ecology to study ecosystems and ecological communities around the globe that are changing at an unprecedented rate because of human activities (IPCC 2013). The responses of ecosystems and communities are complex, non-linear, and driven by feedbacks across local, regional, and global scales (Heffernan et al. 2014). These characteristics necessitate novel approaches for making predictions about how systems may change to improve both our understanding of ecological phenomena as well as inform resource management.</w:t>
       </w:r>
     </w:p>
     <w:p>
@@ -353,20 +251,19 @@
         <w:t>Forecasting</w:t>
       </w:r>
       <w:r>
-        <w:t xml:space="preserve"> is a tool that can be used for understanding and predicting macrosystems dynamics. To anticipate and prepare for increased variability in populations, communities, and ecosystems, there is a pressing need to know the future state of ecological systems across space and time (Dietze et al. 2018). Ecological forecasting is an emerging approach which provides an estimate of the future state of an ecological system with uncertainty, allowing society to prepare for changes in important ecosystem services. Ecological forecasts are a powerful test of the scientific method because ecologists make a hypothesis of how an ecological system works; embed their hypothesis in a model; use the model to make a forecast of future conditions; and then when observations become available, assess the accuracy of their forecast, which indicates if their hypothesis is supported or needs to be updated. Forecasts that are effectively communicated to the public and managers will be most useful for aiding decision-making. Consequently, macrosystems ecologists are increasingly using ecological forecasts to predict how ecosystems are changing over space and time (</w:t>
-      </w:r>
-      <w:bookmarkStart w:id="4" w:name="_GoBack"/>
+        <w:t xml:space="preserve"> is a tool that can be used for understanding and predicting macrosystems dynamics. To anticipate and prepare for increased variability in populations, communities, and ecosystems, </w:t>
+      </w:r>
+      <w:r>
+        <w:lastRenderedPageBreak/>
+        <w:t>there is a pressing need to know the future state of ecological systems across space and time (Dietze et al. 2018). Ecological forecasting is an emerging approach which provides an estimate of the future state of an ecological system with uncertainty, allowing society to prepare for changes in important ecosystem services. Ecological forecasts are a powerful test of the scientific method because ecologists make a hypothesis of how an ecological system works; embed their hypothesis in a model; use the model to make a forecast of future conditions; and then when observations become available, assess the accuracy of their forecast, which indicates if their hypothesis is supported or needs to be updated. Forecasts that are effectively communicated to the public and managers will be most useful for aiding decision-making. Consequently, macrosystems ecologists are increasingly using ecological forecasts to predict how ecosystems are changing over space and time (</w:t>
+      </w:r>
       <w:proofErr w:type="spellStart"/>
       <w:r>
         <w:t>Dietze</w:t>
       </w:r>
       <w:proofErr w:type="spellEnd"/>
       <w:r>
-        <w:t xml:space="preserve"> </w:t>
-      </w:r>
-      <w:bookmarkEnd w:id="4"/>
-      <w:r>
-        <w:t>and Lynch 2019).</w:t>
+        <w:t xml:space="preserve"> and Lynch 2019).</w:t>
       </w:r>
       <w:r>
         <w:br/>
@@ -379,13 +276,7 @@
         <w:t xml:space="preserve">our </w:t>
       </w:r>
       <w:r>
-        <w:t>module</w:t>
-      </w:r>
-      <w:r>
-        <w:t xml:space="preserve"> next week</w:t>
-      </w:r>
-      <w:r>
-        <w:t xml:space="preserve">, </w:t>
+        <w:t xml:space="preserve">module, </w:t>
       </w:r>
       <w:r>
         <w:t xml:space="preserve">you </w:t>
@@ -564,12 +455,11 @@
       <w:pPr>
         <w:pStyle w:val="Heading2"/>
       </w:pPr>
-      <w:bookmarkStart w:id="5" w:name="module-overview"/>
-      <w:r>
-        <w:lastRenderedPageBreak/>
+      <w:bookmarkStart w:id="4" w:name="module-overview"/>
+      <w:r>
         <w:t>Module overview:</w:t>
       </w:r>
-      <w:bookmarkEnd w:id="5"/>
+      <w:bookmarkEnd w:id="4"/>
     </w:p>
     <w:p>
       <w:pPr>
@@ -631,7 +521,7 @@
       <w:pPr>
         <w:pStyle w:val="Heading2"/>
       </w:pPr>
-      <w:bookmarkStart w:id="6" w:name="Xf510fe3dd9d6842b62eb8c765ba533b5927c288"/>
+      <w:bookmarkStart w:id="5" w:name="Xf510fe3dd9d6842b62eb8c765ba533b5927c288"/>
       <w:r>
         <w:t>F</w:t>
       </w:r>
@@ -644,14 +534,18 @@
         </w:rPr>
         <w:t>What is an Ecological Forecast?</w:t>
       </w:r>
-      <w:bookmarkEnd w:id="6"/>
+      <w:bookmarkEnd w:id="5"/>
     </w:p>
     <w:p>
       <w:pPr>
         <w:pStyle w:val="FirstParagraph"/>
       </w:pPr>
       <w:r>
-        <w:t>To address this question, we will introduce ecological forecasts and the iterative forecasting cycle. We will build a model that forecasts aquatic ecosystem productivity in response to multiple environmental factors (e.g., weather, herbivory). We will also examine the uncertainty associated with our forecast predictions, which can originate from multiple sources. In this module, we will use our productivity model to examine how forecast uncertainty is related to driver data, model parameters, and initial conditions. We will then compare productivity forecasts for ecosystems in different ecoclimatic regions to understand how forecasts can vary both over time and space.</w:t>
+        <w:t xml:space="preserve">To address this question, we will introduce ecological forecasts and the iterative forecasting cycle. We will build a model that forecasts aquatic ecosystem productivity in response to multiple environmental factors (e.g., weather, herbivory). We will also examine the uncertainty associated with our forecast predictions, which can originate from multiple sources. In this module, we will use our productivity model to examine how forecast uncertainty is related to driver data, model parameters, and initial conditions. We will then compare productivity </w:t>
+      </w:r>
+      <w:r>
+        <w:lastRenderedPageBreak/>
+        <w:t>forecasts for ecosystems in different ecoclimatic regions to understand how forecasts can vary both over time and space.</w:t>
       </w:r>
     </w:p>
     <w:p>
@@ -859,7 +753,7 @@
       <w:r>
         <w:t>.</w:t>
       </w:r>
-      <w:bookmarkStart w:id="7" w:name="optional-pre-class-readings-and-video"/>
+      <w:bookmarkStart w:id="6" w:name="optional-pre-class-readings-and-video"/>
       <w:r>
         <w:br/>
       </w:r>
@@ -889,7 +783,7 @@
       <w:r>
         <w:t>:</w:t>
       </w:r>
-      <w:bookmarkEnd w:id="7"/>
+      <w:bookmarkEnd w:id="6"/>
     </w:p>
     <w:p>
       <w:pPr>
@@ -967,7 +861,6 @@
         </w:numPr>
       </w:pPr>
       <w:r>
-        <w:lastRenderedPageBreak/>
         <w:t>Watch a short v</w:t>
       </w:r>
       <w:r>
@@ -1136,14 +1029,14 @@
       <w:pPr>
         <w:pStyle w:val="Heading1"/>
       </w:pPr>
-      <w:bookmarkStart w:id="8" w:name="exploration"/>
+      <w:bookmarkStart w:id="7" w:name="exploration"/>
       <w:r>
         <w:t>Exploration</w:t>
       </w:r>
       <w:r>
         <w:br/>
       </w:r>
-      <w:bookmarkEnd w:id="8"/>
+      <w:bookmarkEnd w:id="7"/>
     </w:p>
     <w:p>
       <w:pPr>
@@ -1497,7 +1390,7 @@
       <w:pPr>
         <w:pStyle w:val="Heading1"/>
       </w:pPr>
-      <w:bookmarkStart w:id="9" w:name="activity-a-get-data-build-model"/>
+      <w:bookmarkStart w:id="8" w:name="activity-a-get-data-build-model"/>
       <w:r>
         <w:t xml:space="preserve">Next </w:t>
       </w:r>
@@ -1510,7 +1403,7 @@
       <w:r>
         <w:t>Activity A: Get Data &amp; Build Model</w:t>
       </w:r>
-      <w:bookmarkEnd w:id="9"/>
+      <w:bookmarkEnd w:id="8"/>
       <w:r>
         <w:t xml:space="preserve"> in the Shiny app!</w:t>
       </w:r>
@@ -1541,14 +1434,8 @@
 </w:document>
 </file>
 
-<file path=word/commentsExtensible.xml><?xml version="1.0" encoding="utf-8"?>
-<w16cex:commentsExtensible xmlns:wpc="http://schemas.microsoft.com/office/word/2010/wordprocessingCanvas" xmlns:cx="http://schemas.microsoft.com/office/drawing/2014/chartex" xmlns:cx1="http://schemas.microsoft.com/office/drawing/2015/9/8/chartex" xmlns:cx2="http://schemas.microsoft.com/office/drawing/2015/10/21/chartex" xmlns:cx3="http://schemas.microsoft.com/office/drawing/2016/5/9/chartex" xmlns:cx4="http://schemas.microsoft.com/office/drawing/2016/5/10/chartex" xmlns:cx5="http://schemas.microsoft.com/office/drawing/2016/5/11/chartex" xmlns:cx6="http://schemas.microsoft.com/office/drawing/2016/5/12/chartex" xmlns:cx7="http://schemas.microsoft.com/office/drawing/2016/5/13/chartex" xmlns:cx8="http://schemas.microsoft.com/office/drawing/2016/5/14/chartex" xmlns:mc="http://schemas.openxmlformats.org/markup-compatibility/2006" xmlns:aink="http://schemas.microsoft.com/office/drawing/2016/ink" xmlns:am3d="http://schemas.microsoft.com/office/drawing/2017/model3d" xmlns:o="urn:schemas-microsoft-com:office:office" xmlns:r="http://schemas.openxmlformats.org/officeDocument/2006/relationships" xmlns:m="http://schemas.openxmlformats.org/officeDocument/2006/math" xmlns:v="urn:schemas-microsoft-com:vml" xmlns:wp14="http://schemas.microsoft.com/office/word/2010/wordprocessingDrawing" xmlns:wp="http://schemas.openxmlformats.org/drawingml/2006/wordprocessingDrawing" xmlns:w10="urn:schemas-microsoft-com:office:word" xmlns:w="http://schemas.openxmlformats.org/wordprocessingml/2006/main" xmlns:w14="http://schemas.microsoft.com/office/word/2010/wordml" xmlns:w15="http://schemas.microsoft.com/office/word/2012/wordml" xmlns:w16cex="http://schemas.microsoft.com/office/word/2018/wordml/cex" xmlns:w16cid="http://schemas.microsoft.com/office/word/2016/wordml/cid" xmlns:w16="http://schemas.microsoft.com/office/word/2018/wordml" xmlns:w16sdtdh="http://schemas.microsoft.com/office/word/2020/wordml/sdtdatahash" xmlns:w16se="http://schemas.microsoft.com/office/word/2015/wordml/symex" xmlns:wpg="http://schemas.microsoft.com/office/word/2010/wordprocessingGroup" xmlns:wpi="http://schemas.microsoft.com/office/word/2010/wordprocessingInk" xmlns:wne="http://schemas.microsoft.com/office/word/2006/wordml" xmlns:wps="http://schemas.microsoft.com/office/word/2010/wordprocessingShape" mc:Ignorable="w14 w15 w16se w16cid w16 w16cex w16sdtdh wp14">
-  <w16cex:commentExtensible w16cex:durableId="24981ABF" w16cex:dateUtc="2021-07-13T17:59:00Z"/>
-</w16cex:commentsExtensible>
-</file>
-
 <file path=word/endnotes.xml><?xml version="1.0" encoding="utf-8"?>
-<w:endnotes xmlns:wpc="http://schemas.microsoft.com/office/word/2010/wordprocessingCanvas" xmlns:cx="http://schemas.microsoft.com/office/drawing/2014/chartex" xmlns:cx1="http://schemas.microsoft.com/office/drawing/2015/9/8/chartex" xmlns:cx2="http://schemas.microsoft.com/office/drawing/2015/10/21/chartex" xmlns:cx3="http://schemas.microsoft.com/office/drawing/2016/5/9/chartex" xmlns:cx4="http://schemas.microsoft.com/office/drawing/2016/5/10/chartex" xmlns:cx5="http://schemas.microsoft.com/office/drawing/2016/5/11/chartex" xmlns:cx6="http://schemas.microsoft.com/office/drawing/2016/5/12/chartex" xmlns:cx7="http://schemas.microsoft.com/office/drawing/2016/5/13/chartex" xmlns:cx8="http://schemas.microsoft.com/office/drawing/2016/5/14/chartex" xmlns:mc="http://schemas.openxmlformats.org/markup-compatibility/2006" xmlns:aink="http://schemas.microsoft.com/office/drawing/2016/ink" xmlns:am3d="http://schemas.microsoft.com/office/drawing/2017/model3d" xmlns:o="urn:schemas-microsoft-com:office:office" xmlns:r="http://schemas.openxmlformats.org/officeDocument/2006/relationships" xmlns:m="http://schemas.openxmlformats.org/officeDocument/2006/math" xmlns:v="urn:schemas-microsoft-com:vml" xmlns:wp14="http://schemas.microsoft.com/office/word/2010/wordprocessingDrawing" xmlns:wp="http://schemas.openxmlformats.org/drawingml/2006/wordprocessingDrawing" xmlns:w10="urn:schemas-microsoft-com:office:word" xmlns:w="http://schemas.openxmlformats.org/wordprocessingml/2006/main" xmlns:w14="http://schemas.microsoft.com/office/word/2010/wordml" xmlns:w15="http://schemas.microsoft.com/office/word/2012/wordml" xmlns:w16cid="http://schemas.microsoft.com/office/word/2016/wordml/cid" xmlns:w16se="http://schemas.microsoft.com/office/word/2015/wordml/symex" xmlns:wpg="http://schemas.microsoft.com/office/word/2010/wordprocessingGroup" xmlns:wpi="http://schemas.microsoft.com/office/word/2010/wordprocessingInk" xmlns:wne="http://schemas.microsoft.com/office/word/2006/wordml" xmlns:wps="http://schemas.microsoft.com/office/word/2010/wordprocessingShape" mc:Ignorable="w14 w15 w16se w16cid wp14">
+<w:endnotes xmlns:wpc="http://schemas.microsoft.com/office/word/2010/wordprocessingCanvas" xmlns:cx="http://schemas.microsoft.com/office/drawing/2014/chartex" xmlns:cx1="http://schemas.microsoft.com/office/drawing/2015/9/8/chartex" xmlns:cx2="http://schemas.microsoft.com/office/drawing/2015/10/21/chartex" xmlns:cx3="http://schemas.microsoft.com/office/drawing/2016/5/9/chartex" xmlns:cx4="http://schemas.microsoft.com/office/drawing/2016/5/10/chartex" xmlns:cx5="http://schemas.microsoft.com/office/drawing/2016/5/11/chartex" xmlns:cx6="http://schemas.microsoft.com/office/drawing/2016/5/12/chartex" xmlns:cx7="http://schemas.microsoft.com/office/drawing/2016/5/13/chartex" xmlns:cx8="http://schemas.microsoft.com/office/drawing/2016/5/14/chartex" xmlns:mc="http://schemas.openxmlformats.org/markup-compatibility/2006" xmlns:aink="http://schemas.microsoft.com/office/drawing/2016/ink" xmlns:am3d="http://schemas.microsoft.com/office/drawing/2017/model3d" xmlns:o="urn:schemas-microsoft-com:office:office" xmlns:r="http://schemas.openxmlformats.org/officeDocument/2006/relationships" xmlns:m="http://schemas.openxmlformats.org/officeDocument/2006/math" xmlns:v="urn:schemas-microsoft-com:vml" xmlns:wp14="http://schemas.microsoft.com/office/word/2010/wordprocessingDrawing" xmlns:wp="http://schemas.openxmlformats.org/drawingml/2006/wordprocessingDrawing" xmlns:w10="urn:schemas-microsoft-com:office:word" xmlns:w="http://schemas.openxmlformats.org/wordprocessingml/2006/main" xmlns:w14="http://schemas.microsoft.com/office/word/2010/wordml" xmlns:w15="http://schemas.microsoft.com/office/word/2012/wordml" xmlns:w16cex="http://schemas.microsoft.com/office/word/2018/wordml/cex" xmlns:w16cid="http://schemas.microsoft.com/office/word/2016/wordml/cid" xmlns:w16="http://schemas.microsoft.com/office/word/2018/wordml" xmlns:w16sdtdh="http://schemas.microsoft.com/office/word/2020/wordml/sdtdatahash" xmlns:w16se="http://schemas.microsoft.com/office/word/2015/wordml/symex" xmlns:wpg="http://schemas.microsoft.com/office/word/2010/wordprocessingGroup" xmlns:wpi="http://schemas.microsoft.com/office/word/2010/wordprocessingInk" xmlns:wne="http://schemas.microsoft.com/office/word/2006/wordml" xmlns:wps="http://schemas.microsoft.com/office/word/2010/wordprocessingShape" mc:Ignorable="w14 w15 w16se w16cid w16 w16cex w16sdtdh wp14">
   <w:endnote w:type="separator" w:id="-1">
     <w:p>
       <w:pPr>
@@ -1573,7 +1460,7 @@
 </file>
 
 <file path=word/footer1.xml><?xml version="1.0" encoding="utf-8"?>
-<w:ftr xmlns:wpc="http://schemas.microsoft.com/office/word/2010/wordprocessingCanvas" xmlns:cx="http://schemas.microsoft.com/office/drawing/2014/chartex" xmlns:cx1="http://schemas.microsoft.com/office/drawing/2015/9/8/chartex" xmlns:cx2="http://schemas.microsoft.com/office/drawing/2015/10/21/chartex" xmlns:cx3="http://schemas.microsoft.com/office/drawing/2016/5/9/chartex" xmlns:cx4="http://schemas.microsoft.com/office/drawing/2016/5/10/chartex" xmlns:cx5="http://schemas.microsoft.com/office/drawing/2016/5/11/chartex" xmlns:cx6="http://schemas.microsoft.com/office/drawing/2016/5/12/chartex" xmlns:cx7="http://schemas.microsoft.com/office/drawing/2016/5/13/chartex" xmlns:cx8="http://schemas.microsoft.com/office/drawing/2016/5/14/chartex" xmlns:mc="http://schemas.openxmlformats.org/markup-compatibility/2006" xmlns:aink="http://schemas.microsoft.com/office/drawing/2016/ink" xmlns:am3d="http://schemas.microsoft.com/office/drawing/2017/model3d" xmlns:o="urn:schemas-microsoft-com:office:office" xmlns:r="http://schemas.openxmlformats.org/officeDocument/2006/relationships" xmlns:m="http://schemas.openxmlformats.org/officeDocument/2006/math" xmlns:v="urn:schemas-microsoft-com:vml" xmlns:wp14="http://schemas.microsoft.com/office/word/2010/wordprocessingDrawing" xmlns:wp="http://schemas.openxmlformats.org/drawingml/2006/wordprocessingDrawing" xmlns:w10="urn:schemas-microsoft-com:office:word" xmlns:w="http://schemas.openxmlformats.org/wordprocessingml/2006/main" xmlns:w14="http://schemas.microsoft.com/office/word/2010/wordml" xmlns:w15="http://schemas.microsoft.com/office/word/2012/wordml" xmlns:w16cid="http://schemas.microsoft.com/office/word/2016/wordml/cid" xmlns:w16se="http://schemas.microsoft.com/office/word/2015/wordml/symex" xmlns:wpg="http://schemas.microsoft.com/office/word/2010/wordprocessingGroup" xmlns:wpi="http://schemas.microsoft.com/office/word/2010/wordprocessingInk" xmlns:wne="http://schemas.microsoft.com/office/word/2006/wordml" xmlns:wps="http://schemas.microsoft.com/office/word/2010/wordprocessingShape" mc:Ignorable="w14 w15 w16se w16cid wp14">
+<w:ftr xmlns:wpc="http://schemas.microsoft.com/office/word/2010/wordprocessingCanvas" xmlns:cx="http://schemas.microsoft.com/office/drawing/2014/chartex" xmlns:cx1="http://schemas.microsoft.com/office/drawing/2015/9/8/chartex" xmlns:cx2="http://schemas.microsoft.com/office/drawing/2015/10/21/chartex" xmlns:cx3="http://schemas.microsoft.com/office/drawing/2016/5/9/chartex" xmlns:cx4="http://schemas.microsoft.com/office/drawing/2016/5/10/chartex" xmlns:cx5="http://schemas.microsoft.com/office/drawing/2016/5/11/chartex" xmlns:cx6="http://schemas.microsoft.com/office/drawing/2016/5/12/chartex" xmlns:cx7="http://schemas.microsoft.com/office/drawing/2016/5/13/chartex" xmlns:cx8="http://schemas.microsoft.com/office/drawing/2016/5/14/chartex" xmlns:mc="http://schemas.openxmlformats.org/markup-compatibility/2006" xmlns:aink="http://schemas.microsoft.com/office/drawing/2016/ink" xmlns:am3d="http://schemas.microsoft.com/office/drawing/2017/model3d" xmlns:o="urn:schemas-microsoft-com:office:office" xmlns:r="http://schemas.openxmlformats.org/officeDocument/2006/relationships" xmlns:m="http://schemas.openxmlformats.org/officeDocument/2006/math" xmlns:v="urn:schemas-microsoft-com:vml" xmlns:wp14="http://schemas.microsoft.com/office/word/2010/wordprocessingDrawing" xmlns:wp="http://schemas.openxmlformats.org/drawingml/2006/wordprocessingDrawing" xmlns:w10="urn:schemas-microsoft-com:office:word" xmlns:w="http://schemas.openxmlformats.org/wordprocessingml/2006/main" xmlns:w14="http://schemas.microsoft.com/office/word/2010/wordml" xmlns:w15="http://schemas.microsoft.com/office/word/2012/wordml" xmlns:w16cex="http://schemas.microsoft.com/office/word/2018/wordml/cex" xmlns:w16cid="http://schemas.microsoft.com/office/word/2016/wordml/cid" xmlns:w16="http://schemas.microsoft.com/office/word/2018/wordml" xmlns:w16sdtdh="http://schemas.microsoft.com/office/word/2020/wordml/sdtdatahash" xmlns:w16se="http://schemas.microsoft.com/office/word/2015/wordml/symex" xmlns:wpg="http://schemas.microsoft.com/office/word/2010/wordprocessingGroup" xmlns:wpi="http://schemas.microsoft.com/office/word/2010/wordprocessingInk" xmlns:wne="http://schemas.microsoft.com/office/word/2006/wordml" xmlns:wps="http://schemas.microsoft.com/office/word/2010/wordprocessingShape" mc:Ignorable="w14 w15 w16se w16cid w16 w16cex w16sdtdh wp14">
   <w:p>
     <w:pPr>
       <w:pStyle w:val="FirstParagraph"/>
@@ -1633,7 +1520,7 @@
 </file>
 
 <file path=word/footnotes.xml><?xml version="1.0" encoding="utf-8"?>
-<w:footnotes xmlns:wpc="http://schemas.microsoft.com/office/word/2010/wordprocessingCanvas" xmlns:cx="http://schemas.microsoft.com/office/drawing/2014/chartex" xmlns:cx1="http://schemas.microsoft.com/office/drawing/2015/9/8/chartex" xmlns:cx2="http://schemas.microsoft.com/office/drawing/2015/10/21/chartex" xmlns:cx3="http://schemas.microsoft.com/office/drawing/2016/5/9/chartex" xmlns:cx4="http://schemas.microsoft.com/office/drawing/2016/5/10/chartex" xmlns:cx5="http://schemas.microsoft.com/office/drawing/2016/5/11/chartex" xmlns:cx6="http://schemas.microsoft.com/office/drawing/2016/5/12/chartex" xmlns:cx7="http://schemas.microsoft.com/office/drawing/2016/5/13/chartex" xmlns:cx8="http://schemas.microsoft.com/office/drawing/2016/5/14/chartex" xmlns:mc="http://schemas.openxmlformats.org/markup-compatibility/2006" xmlns:aink="http://schemas.microsoft.com/office/drawing/2016/ink" xmlns:am3d="http://schemas.microsoft.com/office/drawing/2017/model3d" xmlns:o="urn:schemas-microsoft-com:office:office" xmlns:r="http://schemas.openxmlformats.org/officeDocument/2006/relationships" xmlns:m="http://schemas.openxmlformats.org/officeDocument/2006/math" xmlns:v="urn:schemas-microsoft-com:vml" xmlns:wp14="http://schemas.microsoft.com/office/word/2010/wordprocessingDrawing" xmlns:wp="http://schemas.openxmlformats.org/drawingml/2006/wordprocessingDrawing" xmlns:w10="urn:schemas-microsoft-com:office:word" xmlns:w="http://schemas.openxmlformats.org/wordprocessingml/2006/main" xmlns:w14="http://schemas.microsoft.com/office/word/2010/wordml" xmlns:w15="http://schemas.microsoft.com/office/word/2012/wordml" xmlns:w16cid="http://schemas.microsoft.com/office/word/2016/wordml/cid" xmlns:w16se="http://schemas.microsoft.com/office/word/2015/wordml/symex" xmlns:wpg="http://schemas.microsoft.com/office/word/2010/wordprocessingGroup" xmlns:wpi="http://schemas.microsoft.com/office/word/2010/wordprocessingInk" xmlns:wne="http://schemas.microsoft.com/office/word/2006/wordml" xmlns:wps="http://schemas.microsoft.com/office/word/2010/wordprocessingShape" mc:Ignorable="w14 w15 w16se w16cid wp14">
+<w:footnotes xmlns:wpc="http://schemas.microsoft.com/office/word/2010/wordprocessingCanvas" xmlns:cx="http://schemas.microsoft.com/office/drawing/2014/chartex" xmlns:cx1="http://schemas.microsoft.com/office/drawing/2015/9/8/chartex" xmlns:cx2="http://schemas.microsoft.com/office/drawing/2015/10/21/chartex" xmlns:cx3="http://schemas.microsoft.com/office/drawing/2016/5/9/chartex" xmlns:cx4="http://schemas.microsoft.com/office/drawing/2016/5/10/chartex" xmlns:cx5="http://schemas.microsoft.com/office/drawing/2016/5/11/chartex" xmlns:cx6="http://schemas.microsoft.com/office/drawing/2016/5/12/chartex" xmlns:cx7="http://schemas.microsoft.com/office/drawing/2016/5/13/chartex" xmlns:cx8="http://schemas.microsoft.com/office/drawing/2016/5/14/chartex" xmlns:mc="http://schemas.openxmlformats.org/markup-compatibility/2006" xmlns:aink="http://schemas.microsoft.com/office/drawing/2016/ink" xmlns:am3d="http://schemas.microsoft.com/office/drawing/2017/model3d" xmlns:o="urn:schemas-microsoft-com:office:office" xmlns:r="http://schemas.openxmlformats.org/officeDocument/2006/relationships" xmlns:m="http://schemas.openxmlformats.org/officeDocument/2006/math" xmlns:v="urn:schemas-microsoft-com:vml" xmlns:wp14="http://schemas.microsoft.com/office/word/2010/wordprocessingDrawing" xmlns:wp="http://schemas.openxmlformats.org/drawingml/2006/wordprocessingDrawing" xmlns:w10="urn:schemas-microsoft-com:office:word" xmlns:w="http://schemas.openxmlformats.org/wordprocessingml/2006/main" xmlns:w14="http://schemas.microsoft.com/office/word/2010/wordml" xmlns:w15="http://schemas.microsoft.com/office/word/2012/wordml" xmlns:w16cex="http://schemas.microsoft.com/office/word/2018/wordml/cex" xmlns:w16cid="http://schemas.microsoft.com/office/word/2016/wordml/cid" xmlns:w16="http://schemas.microsoft.com/office/word/2018/wordml" xmlns:w16sdtdh="http://schemas.microsoft.com/office/word/2020/wordml/sdtdatahash" xmlns:w16se="http://schemas.microsoft.com/office/word/2015/wordml/symex" xmlns:wpg="http://schemas.microsoft.com/office/word/2010/wordprocessingGroup" xmlns:wpi="http://schemas.microsoft.com/office/word/2010/wordprocessingInk" xmlns:wne="http://schemas.microsoft.com/office/word/2006/wordml" xmlns:wps="http://schemas.microsoft.com/office/word/2010/wordprocessingShape" mc:Ignorable="w14 w15 w16se w16cid w16 w16cex w16sdtdh wp14">
   <w:footnote w:type="separator" w:id="-1">
     <w:p>
       <w:r>
@@ -1652,7 +1539,7 @@
 </file>
 
 <file path=word/numbering.xml><?xml version="1.0" encoding="utf-8"?>
-<w:numbering xmlns:wpc="http://schemas.microsoft.com/office/word/2010/wordprocessingCanvas" xmlns:cx="http://schemas.microsoft.com/office/drawing/2014/chartex" xmlns:cx1="http://schemas.microsoft.com/office/drawing/2015/9/8/chartex" xmlns:cx2="http://schemas.microsoft.com/office/drawing/2015/10/21/chartex" xmlns:cx3="http://schemas.microsoft.com/office/drawing/2016/5/9/chartex" xmlns:cx4="http://schemas.microsoft.com/office/drawing/2016/5/10/chartex" xmlns:cx5="http://schemas.microsoft.com/office/drawing/2016/5/11/chartex" xmlns:cx6="http://schemas.microsoft.com/office/drawing/2016/5/12/chartex" xmlns:cx7="http://schemas.microsoft.com/office/drawing/2016/5/13/chartex" xmlns:cx8="http://schemas.microsoft.com/office/drawing/2016/5/14/chartex" xmlns:mc="http://schemas.openxmlformats.org/markup-compatibility/2006" xmlns:aink="http://schemas.microsoft.com/office/drawing/2016/ink" xmlns:am3d="http://schemas.microsoft.com/office/drawing/2017/model3d" xmlns:o="urn:schemas-microsoft-com:office:office" xmlns:r="http://schemas.openxmlformats.org/officeDocument/2006/relationships" xmlns:m="http://schemas.openxmlformats.org/officeDocument/2006/math" xmlns:v="urn:schemas-microsoft-com:vml" xmlns:wp14="http://schemas.microsoft.com/office/word/2010/wordprocessingDrawing" xmlns:wp="http://schemas.openxmlformats.org/drawingml/2006/wordprocessingDrawing" xmlns:w10="urn:schemas-microsoft-com:office:word" xmlns:w="http://schemas.openxmlformats.org/wordprocessingml/2006/main" xmlns:w14="http://schemas.microsoft.com/office/word/2010/wordml" xmlns:w15="http://schemas.microsoft.com/office/word/2012/wordml" xmlns:w16cid="http://schemas.microsoft.com/office/word/2016/wordml/cid" xmlns:w16se="http://schemas.microsoft.com/office/word/2015/wordml/symex" xmlns:wpg="http://schemas.microsoft.com/office/word/2010/wordprocessingGroup" xmlns:wpi="http://schemas.microsoft.com/office/word/2010/wordprocessingInk" xmlns:wne="http://schemas.microsoft.com/office/word/2006/wordml" xmlns:wps="http://schemas.microsoft.com/office/word/2010/wordprocessingShape" mc:Ignorable="w14 w15 w16se w16cid wp14">
+<w:numbering xmlns:wpc="http://schemas.microsoft.com/office/word/2010/wordprocessingCanvas" xmlns:cx="http://schemas.microsoft.com/office/drawing/2014/chartex" xmlns:cx1="http://schemas.microsoft.com/office/drawing/2015/9/8/chartex" xmlns:cx2="http://schemas.microsoft.com/office/drawing/2015/10/21/chartex" xmlns:cx3="http://schemas.microsoft.com/office/drawing/2016/5/9/chartex" xmlns:cx4="http://schemas.microsoft.com/office/drawing/2016/5/10/chartex" xmlns:cx5="http://schemas.microsoft.com/office/drawing/2016/5/11/chartex" xmlns:cx6="http://schemas.microsoft.com/office/drawing/2016/5/12/chartex" xmlns:cx7="http://schemas.microsoft.com/office/drawing/2016/5/13/chartex" xmlns:cx8="http://schemas.microsoft.com/office/drawing/2016/5/14/chartex" xmlns:mc="http://schemas.openxmlformats.org/markup-compatibility/2006" xmlns:aink="http://schemas.microsoft.com/office/drawing/2016/ink" xmlns:am3d="http://schemas.microsoft.com/office/drawing/2017/model3d" xmlns:o="urn:schemas-microsoft-com:office:office" xmlns:r="http://schemas.openxmlformats.org/officeDocument/2006/relationships" xmlns:m="http://schemas.openxmlformats.org/officeDocument/2006/math" xmlns:v="urn:schemas-microsoft-com:vml" xmlns:wp14="http://schemas.microsoft.com/office/word/2010/wordprocessingDrawing" xmlns:wp="http://schemas.openxmlformats.org/drawingml/2006/wordprocessingDrawing" xmlns:w10="urn:schemas-microsoft-com:office:word" xmlns:w="http://schemas.openxmlformats.org/wordprocessingml/2006/main" xmlns:w14="http://schemas.microsoft.com/office/word/2010/wordml" xmlns:w15="http://schemas.microsoft.com/office/word/2012/wordml" xmlns:w16cex="http://schemas.microsoft.com/office/word/2018/wordml/cex" xmlns:w16cid="http://schemas.microsoft.com/office/word/2016/wordml/cid" xmlns:w16="http://schemas.microsoft.com/office/word/2018/wordml" xmlns:w16sdtdh="http://schemas.microsoft.com/office/word/2020/wordml/sdtdatahash" xmlns:w16se="http://schemas.microsoft.com/office/word/2015/wordml/symex" xmlns:wpg="http://schemas.microsoft.com/office/word/2010/wordprocessingGroup" xmlns:wpi="http://schemas.microsoft.com/office/word/2010/wordprocessingInk" xmlns:wne="http://schemas.microsoft.com/office/word/2006/wordml" xmlns:wps="http://schemas.microsoft.com/office/word/2010/wordprocessingShape" mc:Ignorable="w14 w15 w16se w16cid w16 w16cex w16sdtdh wp14">
   <w:abstractNum w:abstractNumId="0" w15:restartNumberingAfterBreak="0">
     <w:nsid w:val="87B17300"/>
     <w:multiLevelType w:val="multilevel"/>
@@ -5087,7 +4974,7 @@
 </file>
 
 <file path=word/styles.xml><?xml version="1.0" encoding="utf-8"?>
-<w:styles xmlns:mc="http://schemas.openxmlformats.org/markup-compatibility/2006" xmlns:r="http://schemas.openxmlformats.org/officeDocument/2006/relationships" xmlns:w="http://schemas.openxmlformats.org/wordprocessingml/2006/main" xmlns:w14="http://schemas.microsoft.com/office/word/2010/wordml" xmlns:w15="http://schemas.microsoft.com/office/word/2012/wordml" xmlns:w16cid="http://schemas.microsoft.com/office/word/2016/wordml/cid" xmlns:w16se="http://schemas.microsoft.com/office/word/2015/wordml/symex" mc:Ignorable="w14 w15 w16se w16cid">
+<w:styles xmlns:mc="http://schemas.openxmlformats.org/markup-compatibility/2006" xmlns:r="http://schemas.openxmlformats.org/officeDocument/2006/relationships" xmlns:w="http://schemas.openxmlformats.org/wordprocessingml/2006/main" xmlns:w14="http://schemas.microsoft.com/office/word/2010/wordml" xmlns:w15="http://schemas.microsoft.com/office/word/2012/wordml" xmlns:w16cex="http://schemas.microsoft.com/office/word/2018/wordml/cex" xmlns:w16cid="http://schemas.microsoft.com/office/word/2016/wordml/cid" xmlns:w16="http://schemas.microsoft.com/office/word/2018/wordml" xmlns:w16sdtdh="http://schemas.microsoft.com/office/word/2020/wordml/sdtdatahash" xmlns:w16se="http://schemas.microsoft.com/office/word/2015/wordml/symex" mc:Ignorable="w14 w15 w16se w16cid w16 w16cex w16sdtdh">
   <w:docDefaults>
     <w:rPrDefault>
       <w:rPr>
@@ -5103,7 +4990,7 @@
       </w:pPr>
     </w:pPrDefault>
   </w:docDefaults>
-  <w:latentStyles w:defLockedState="0" w:defUIPriority="0" w:defSemiHidden="0" w:defUnhideWhenUsed="0" w:defQFormat="0" w:count="375">
+  <w:latentStyles w:defLockedState="0" w:defUIPriority="0" w:defSemiHidden="0" w:defUnhideWhenUsed="0" w:defQFormat="0" w:count="376">
     <w:lsdException w:name="heading 5" w:semiHidden="1" w:unhideWhenUsed="1"/>
     <w:lsdException w:name="index 2" w:semiHidden="1" w:unhideWhenUsed="1"/>
     <w:lsdException w:name="index 3" w:semiHidden="1" w:unhideWhenUsed="1"/>
@@ -5188,7 +5075,6 @@
     <w:lsdException w:name="HTML Sample" w:semiHidden="1" w:unhideWhenUsed="1"/>
     <w:lsdException w:name="HTML Typewriter" w:semiHidden="1" w:unhideWhenUsed="1"/>
     <w:lsdException w:name="HTML Variable" w:semiHidden="1" w:unhideWhenUsed="1"/>
-    <w:lsdException w:name="Normal Table" w:semiHidden="1" w:unhideWhenUsed="1"/>
     <w:lsdException w:name="annotation subject" w:semiHidden="1" w:unhideWhenUsed="1"/>
     <w:lsdException w:name="No List" w:semiHidden="1" w:unhideWhenUsed="1"/>
     <w:lsdException w:name="Outline List 1" w:semiHidden="1" w:unhideWhenUsed="1"/>
@@ -5235,9 +5121,7 @@
     <w:lsdException w:name="Table Subtle 2" w:semiHidden="1" w:unhideWhenUsed="1"/>
     <w:lsdException w:name="Table Web 1" w:semiHidden="1" w:unhideWhenUsed="1"/>
     <w:lsdException w:name="Table Web 2" w:semiHidden="1" w:unhideWhenUsed="1"/>
-    <w:lsdException w:name="Table Web 3" w:semiHidden="1" w:unhideWhenUsed="1"/>
     <w:lsdException w:name="Balloon Text" w:semiHidden="1" w:unhideWhenUsed="1"/>
-    <w:lsdException w:name="Table Theme" w:semiHidden="1" w:unhideWhenUsed="1"/>
     <w:lsdException w:name="Placeholder Text" w:semiHidden="1"/>
     <w:lsdException w:name="Light Shading"/>
     <w:lsdException w:name="Light List"/>
@@ -5258,7 +5142,6 @@
     <w:lsdException w:name="Light Grid Accent 1"/>
     <w:lsdException w:name="Medium Shading 1 Accent 1"/>
     <w:lsdException w:name="Medium Shading 2 Accent 1"/>
-    <w:lsdException w:name="Medium List 1 Accent 1"/>
     <w:lsdException w:name="Revision" w:semiHidden="1"/>
     <w:lsdException w:name="Medium List 2 Accent 1"/>
     <w:lsdException w:name="Medium Grid 1 Accent 1"/>
@@ -5337,7 +5220,6 @@
     <w:lsdException w:name="Dark List Accent 6"/>
     <w:lsdException w:name="Colorful Shading Accent 6"/>
     <w:lsdException w:name="Colorful List Accent 6"/>
-    <w:lsdException w:name="Colorful Grid Accent 6"/>
     <w:lsdException w:name="Bibliography" w:semiHidden="1" w:unhideWhenUsed="1"/>
     <w:lsdException w:name="TOC Heading" w:semiHidden="1" w:unhideWhenUsed="1"/>
     <w:lsdException w:name="Grid Table 4" w:uiPriority="49"/>
@@ -5439,6 +5321,7 @@
     <w:lsdException w:name="Smart Hyperlink" w:semiHidden="1" w:uiPriority="99" w:unhideWhenUsed="1"/>
     <w:lsdException w:name="Hashtag" w:semiHidden="1" w:uiPriority="99" w:unhideWhenUsed="1"/>
     <w:lsdException w:name="Unresolved Mention" w:semiHidden="1" w:uiPriority="99" w:unhideWhenUsed="1"/>
+    <w:lsdException w:name="Smart Link" w:semiHidden="1" w:uiPriority="99" w:unhideWhenUsed="1"/>
   </w:latentStyles>
   <w:style w:type="paragraph" w:default="1" w:styleId="Normal">
     <w:name w:val="Normal"/>

</xml_diff>